<commit_message>
se agrega la vista movimiento inventario
</commit_message>
<xml_diff>
--- a/Formato visión y alcance.docx
+++ b/Formato visión y alcance.docx
@@ -4493,7 +4493,6 @@
                 <w:szCs w:val="24"/>
                 <w:shd w:val="clear" w:color="auto" w:fill="004080"/>
               </w:rPr>
-              <w:lastRenderedPageBreak/>
               <w:t>Descripción</w:t>
             </w:r>
           </w:p>
@@ -7887,21 +7886,35 @@
                 <w:b/>
                 <w:sz w:val="24"/>
                 <w:szCs w:val="24"/>
-              </w:rPr>
-            </w:pPr>
-            <w:r>
-              <w:rPr>
-                <w:b/>
-                <w:sz w:val="24"/>
-                <w:szCs w:val="24"/>
-              </w:rPr>
-              <w:t>«STRING» fecha</w:t>
-            </w:r>
-            <w:r>
-              <w:rPr>
-                <w:b/>
-                <w:sz w:val="24"/>
-                <w:szCs w:val="24"/>
+                <w:lang w:val="en-US"/>
+              </w:rPr>
+            </w:pPr>
+            <w:r>
+              <w:rPr>
+                <w:b/>
+                <w:sz w:val="24"/>
+                <w:szCs w:val="24"/>
+                <w:lang w:val="en-US"/>
+              </w:rPr>
+              <w:t xml:space="preserve">«STRING» </w:t>
+            </w:r>
+            <w:proofErr w:type="spellStart"/>
+            <w:r>
+              <w:rPr>
+                <w:b/>
+                <w:sz w:val="24"/>
+                <w:szCs w:val="24"/>
+                <w:lang w:val="en-US"/>
+              </w:rPr>
+              <w:t>fecha</w:t>
+            </w:r>
+            <w:proofErr w:type="spellEnd"/>
+            <w:r>
+              <w:rPr>
+                <w:b/>
+                <w:sz w:val="24"/>
+                <w:szCs w:val="24"/>
+                <w:lang w:val="en-US"/>
               </w:rPr>
               <w:t>,</w:t>
             </w:r>
@@ -7915,24 +7928,47 @@
                 <w:b/>
                 <w:sz w:val="24"/>
                 <w:szCs w:val="24"/>
-              </w:rPr>
-            </w:pPr>
-            <w:r>
-              <w:rPr>
-                <w:b/>
-                <w:sz w:val="24"/>
-                <w:szCs w:val="24"/>
-              </w:rPr>
-              <w:t>«STRING» proveedor</w:t>
-            </w:r>
-            <w:r>
-              <w:rPr>
-                <w:b/>
-                <w:sz w:val="24"/>
-                <w:szCs w:val="24"/>
+                <w:lang w:val="en-US"/>
+              </w:rPr>
+            </w:pPr>
+            <w:r>
+              <w:rPr>
+                <w:b/>
+                <w:sz w:val="24"/>
+                <w:szCs w:val="24"/>
+                <w:lang w:val="en-US"/>
+              </w:rPr>
+              <w:t xml:space="preserve">«STRING» </w:t>
+            </w:r>
+            <w:proofErr w:type="spellStart"/>
+            <w:r>
+              <w:rPr>
+                <w:b/>
+                <w:sz w:val="24"/>
+                <w:szCs w:val="24"/>
+                <w:lang w:val="en-US"/>
+              </w:rPr>
+              <w:t>proveedor</w:t>
+            </w:r>
+            <w:proofErr w:type="spellEnd"/>
+            <w:r>
+              <w:rPr>
+                <w:b/>
+                <w:sz w:val="24"/>
+                <w:szCs w:val="24"/>
+                <w:lang w:val="en-US"/>
               </w:rPr>
               <w:t>,</w:t>
             </w:r>
+            <w:r>
+              <w:rPr>
+                <w:b/>
+                <w:sz w:val="24"/>
+                <w:szCs w:val="24"/>
+                <w:lang w:val="en-US"/>
+              </w:rPr>
+              <w:t xml:space="preserve"> </w:t>
+            </w:r>
           </w:p>
           <w:p>
             <w:pPr>
@@ -7943,13 +7979,59 @@
                 <w:b/>
                 <w:sz w:val="24"/>
                 <w:szCs w:val="24"/>
-              </w:rPr>
-            </w:pPr>
-            <w:r>
-              <w:rPr>
-                <w:b/>
-                <w:sz w:val="24"/>
-                <w:szCs w:val="24"/>
+                <w:lang w:val="en-US"/>
+              </w:rPr>
+            </w:pPr>
+            <w:r>
+              <w:rPr>
+                <w:b/>
+                <w:sz w:val="24"/>
+                <w:szCs w:val="24"/>
+                <w:lang w:val="en-US"/>
+              </w:rPr>
+              <w:t xml:space="preserve">«STRING» </w:t>
+            </w:r>
+            <w:proofErr w:type="spellStart"/>
+            <w:r>
+              <w:rPr>
+                <w:b/>
+                <w:sz w:val="24"/>
+                <w:szCs w:val="24"/>
+                <w:lang w:val="en-US"/>
+              </w:rPr>
+              <w:t>producto</w:t>
+            </w:r>
+            <w:proofErr w:type="spellEnd"/>
+            <w:r>
+              <w:rPr>
+                <w:b/>
+                <w:sz w:val="24"/>
+                <w:szCs w:val="24"/>
+                <w:lang w:val="en-US"/>
+              </w:rPr>
+              <w:t>,</w:t>
+            </w:r>
+            <w:bookmarkStart w:id="1" w:name="_GoBack"/>
+            <w:bookmarkEnd w:id="1"/>
+          </w:p>
+          <w:p>
+            <w:pPr>
+              <w:widowControl w:val="0"/>
+              <w:ind w:left="60"/>
+              <w:jc w:val="both"/>
+              <w:rPr>
+                <w:b/>
+                <w:sz w:val="24"/>
+                <w:szCs w:val="24"/>
+                <w:lang w:val="en-US"/>
+              </w:rPr>
+            </w:pPr>
+            <w:r>
+              <w:rPr>
+                <w:b/>
+                <w:sz w:val="24"/>
+                <w:szCs w:val="24"/>
+                <w:lang w:val="en-US"/>
               </w:rPr>
               <w:t>«</w:t>
             </w:r>
@@ -7958,14 +8040,27 @@
                 <w:b/>
                 <w:sz w:val="24"/>
                 <w:szCs w:val="24"/>
-              </w:rPr>
-              <w:t>STRING» Cantidad</w:t>
-            </w:r>
-            <w:r>
-              <w:rPr>
-                <w:b/>
-                <w:sz w:val="24"/>
-                <w:szCs w:val="24"/>
+                <w:lang w:val="en-US"/>
+              </w:rPr>
+              <w:t xml:space="preserve">STRING» </w:t>
+            </w:r>
+            <w:proofErr w:type="spellStart"/>
+            <w:r>
+              <w:rPr>
+                <w:b/>
+                <w:sz w:val="24"/>
+                <w:szCs w:val="24"/>
+                <w:lang w:val="en-US"/>
+              </w:rPr>
+              <w:t>Cantidad</w:t>
+            </w:r>
+            <w:proofErr w:type="spellEnd"/>
+            <w:r>
+              <w:rPr>
+                <w:b/>
+                <w:sz w:val="24"/>
+                <w:szCs w:val="24"/>
+                <w:lang w:val="en-US"/>
               </w:rPr>
               <w:t>,</w:t>
             </w:r>
@@ -8598,7 +8693,7 @@
                 <w:sz w:val="24"/>
                 <w:szCs w:val="24"/>
               </w:rPr>
-              <w:t xml:space="preserve">Visualiza la información de los productos disponibles, su cantidad, imagen, valor de venta, y si está en el inventario o es </w:t>
+              <w:t xml:space="preserve">Visualiza la información de los productos disponibles, su cantidad, imagen, valor de </w:t>
             </w:r>
             <w:r>
               <w:rPr>
@@ -8606,7 +8701,7 @@
                 <w:szCs w:val="24"/>
               </w:rPr>
               <w:lastRenderedPageBreak/>
-              <w:t>mercancía dañada.</w:t>
+              <w:t>venta, y si está en el inventario o es mercancía dañada.</w:t>
             </w:r>
           </w:p>
         </w:tc>
@@ -8682,7 +8777,6 @@
                 <w:szCs w:val="24"/>
                 <w:shd w:val="clear" w:color="auto" w:fill="004080"/>
               </w:rPr>
-              <w:lastRenderedPageBreak/>
               <w:t>Código</w:t>
             </w:r>
           </w:p>
@@ -8989,13 +9083,15 @@
                 <w:b/>
                 <w:sz w:val="24"/>
                 <w:szCs w:val="24"/>
-              </w:rPr>
-            </w:pPr>
-            <w:r>
-              <w:rPr>
-                <w:b/>
-                <w:sz w:val="24"/>
-                <w:szCs w:val="24"/>
+                <w:lang w:val="en-US"/>
+              </w:rPr>
+            </w:pPr>
+            <w:r>
+              <w:rPr>
+                <w:b/>
+                <w:sz w:val="24"/>
+                <w:szCs w:val="24"/>
+                <w:lang w:val="en-US"/>
               </w:rPr>
               <w:t>«</w:t>
             </w:r>
@@ -9004,14 +9100,27 @@
                 <w:b/>
                 <w:sz w:val="24"/>
                 <w:szCs w:val="24"/>
-              </w:rPr>
-              <w:t>STRING” Nombre</w:t>
-            </w:r>
-            <w:r>
-              <w:rPr>
-                <w:b/>
-                <w:sz w:val="24"/>
-                <w:szCs w:val="24"/>
+                <w:lang w:val="en-US"/>
+              </w:rPr>
+              <w:t xml:space="preserve">STRING” </w:t>
+            </w:r>
+            <w:proofErr w:type="spellStart"/>
+            <w:r>
+              <w:rPr>
+                <w:b/>
+                <w:sz w:val="24"/>
+                <w:szCs w:val="24"/>
+                <w:lang w:val="en-US"/>
+              </w:rPr>
+              <w:t>Nombre</w:t>
+            </w:r>
+            <w:proofErr w:type="spellEnd"/>
+            <w:r>
+              <w:rPr>
+                <w:b/>
+                <w:sz w:val="24"/>
+                <w:szCs w:val="24"/>
+                <w:lang w:val="en-US"/>
               </w:rPr>
               <w:t>,</w:t>
             </w:r>
@@ -9025,13 +9134,15 @@
                 <w:b/>
                 <w:sz w:val="24"/>
                 <w:szCs w:val="24"/>
-              </w:rPr>
-            </w:pPr>
-            <w:r>
-              <w:rPr>
-                <w:b/>
-                <w:sz w:val="24"/>
-                <w:szCs w:val="24"/>
+                <w:lang w:val="en-US"/>
+              </w:rPr>
+            </w:pPr>
+            <w:r>
+              <w:rPr>
+                <w:b/>
+                <w:sz w:val="24"/>
+                <w:szCs w:val="24"/>
+                <w:lang w:val="en-US"/>
               </w:rPr>
               <w:t>«</w:t>
             </w:r>
@@ -9040,14 +9151,27 @@
                 <w:b/>
                 <w:sz w:val="24"/>
                 <w:szCs w:val="24"/>
-              </w:rPr>
-              <w:t>STRING” Cantidad</w:t>
-            </w:r>
-            <w:r>
-              <w:rPr>
-                <w:b/>
-                <w:sz w:val="24"/>
-                <w:szCs w:val="24"/>
+                <w:lang w:val="en-US"/>
+              </w:rPr>
+              <w:t xml:space="preserve">STRING” </w:t>
+            </w:r>
+            <w:proofErr w:type="spellStart"/>
+            <w:r>
+              <w:rPr>
+                <w:b/>
+                <w:sz w:val="24"/>
+                <w:szCs w:val="24"/>
+                <w:lang w:val="en-US"/>
+              </w:rPr>
+              <w:t>Cantidad</w:t>
+            </w:r>
+            <w:proofErr w:type="spellEnd"/>
+            <w:r>
+              <w:rPr>
+                <w:b/>
+                <w:sz w:val="24"/>
+                <w:szCs w:val="24"/>
+                <w:lang w:val="en-US"/>
               </w:rPr>
               <w:t>,</w:t>
             </w:r>
@@ -9061,13 +9185,15 @@
                 <w:b/>
                 <w:sz w:val="24"/>
                 <w:szCs w:val="24"/>
-              </w:rPr>
-            </w:pPr>
-            <w:r>
-              <w:rPr>
-                <w:b/>
-                <w:sz w:val="24"/>
-                <w:szCs w:val="24"/>
+                <w:lang w:val="en-US"/>
+              </w:rPr>
+            </w:pPr>
+            <w:r>
+              <w:rPr>
+                <w:b/>
+                <w:sz w:val="24"/>
+                <w:szCs w:val="24"/>
+                <w:lang w:val="en-US"/>
               </w:rPr>
               <w:t>«</w:t>
             </w:r>
@@ -9076,6 +9202,7 @@
                 <w:b/>
                 <w:sz w:val="24"/>
                 <w:szCs w:val="24"/>
+                <w:lang w:val="en-US"/>
               </w:rPr>
               <w:t>LONGBLOB” Imagen</w:t>
             </w:r>
@@ -9691,56 +9818,7 @@
                 <w:sz w:val="24"/>
                 <w:szCs w:val="24"/>
               </w:rPr>
-              <w:t xml:space="preserve">, </w:t>
-            </w:r>
-            <w:r>
-              <w:rPr>
-                <w:sz w:val="24"/>
-                <w:szCs w:val="24"/>
-              </w:rPr>
-              <w:t xml:space="preserve">se piden los datos nombre </w:t>
-            </w:r>
-            <w:r>
-              <w:rPr>
-                <w:sz w:val="24"/>
-                <w:szCs w:val="24"/>
-              </w:rPr>
-              <w:t>del cliente</w:t>
-            </w:r>
-            <w:r>
-              <w:rPr>
-                <w:sz w:val="24"/>
-                <w:szCs w:val="24"/>
-              </w:rPr>
-              <w:t xml:space="preserve">, </w:t>
-            </w:r>
-            <w:r>
-              <w:rPr>
-                <w:sz w:val="24"/>
-                <w:szCs w:val="24"/>
-              </w:rPr>
-              <w:t>identificación</w:t>
-            </w:r>
-            <w:r>
-              <w:rPr>
-                <w:sz w:val="24"/>
-                <w:szCs w:val="24"/>
-              </w:rPr>
-              <w:t xml:space="preserve">, </w:t>
-            </w:r>
-            <w:r>
-              <w:rPr>
-                <w:sz w:val="24"/>
-                <w:szCs w:val="24"/>
-              </w:rPr>
-              <w:t xml:space="preserve">fecha de nacimiento, teléfono, dirección y ciudad, </w:t>
-            </w:r>
-            <w:r>
-              <w:rPr>
-                <w:sz w:val="24"/>
-                <w:szCs w:val="24"/>
-              </w:rPr>
-              <w:t>el código se genera automáticamente.</w:t>
+              <w:t>, se piden los datos nombre del cliente, identificación, fecha de nacimiento, teléfono, dirección y ciudad, el código se genera automáticamente.</w:t>
             </w:r>
           </w:p>
         </w:tc>
@@ -10400,7 +10478,18 @@
                 <w:szCs w:val="24"/>
                 <w:shd w:val="clear" w:color="auto" w:fill="004080"/>
               </w:rPr>
-              <w:t>Usuarios esperados</w:t>
+              <w:t xml:space="preserve">Usuarios </w:t>
+            </w:r>
+            <w:r>
+              <w:rPr>
+                <w:b/>
+                <w:color w:val="FFFFFF"/>
+                <w:sz w:val="24"/>
+                <w:szCs w:val="24"/>
+                <w:shd w:val="clear" w:color="auto" w:fill="004080"/>
+              </w:rPr>
+              <w:lastRenderedPageBreak/>
+              <w:t>esperados</w:t>
             </w:r>
           </w:p>
         </w:tc>
@@ -10429,6 +10518,7 @@
                 <w:sz w:val="24"/>
                 <w:szCs w:val="24"/>
               </w:rPr>
+              <w:lastRenderedPageBreak/>
               <w:t>50</w:t>
             </w:r>
           </w:p>
@@ -10800,28 +10890,7 @@
                 <w:sz w:val="24"/>
                 <w:szCs w:val="24"/>
               </w:rPr>
-              <w:t xml:space="preserve">, </w:t>
-            </w:r>
-            <w:r>
-              <w:rPr>
-                <w:sz w:val="24"/>
-                <w:szCs w:val="24"/>
-              </w:rPr>
-              <w:t>se pide la confirmación para eliminar y el  c</w:t>
-            </w:r>
-            <w:r>
-              <w:rPr>
-                <w:sz w:val="24"/>
-                <w:szCs w:val="24"/>
-              </w:rPr>
-              <w:t>ódigo del cliente</w:t>
-            </w:r>
-            <w:r>
-              <w:rPr>
-                <w:sz w:val="24"/>
-                <w:szCs w:val="24"/>
-              </w:rPr>
-              <w:t xml:space="preserve"> se envía de manera automática.</w:t>
+              <w:t>, se pide la confirmación para eliminar y el  código del cliente se envía de manera automática.</w:t>
             </w:r>
           </w:p>
         </w:tc>
@@ -12330,6 +12399,7 @@
                 <w:szCs w:val="24"/>
                 <w:shd w:val="clear" w:color="auto" w:fill="004080"/>
               </w:rPr>
+              <w:lastRenderedPageBreak/>
               <w:t>Estado</w:t>
             </w:r>
           </w:p>
@@ -12454,7 +12524,6 @@
                 <w:szCs w:val="24"/>
                 <w:shd w:val="clear" w:color="auto" w:fill="004080"/>
               </w:rPr>
-              <w:lastRenderedPageBreak/>
               <w:t>Descripción</w:t>
             </w:r>
           </w:p>
@@ -13467,28 +13536,7 @@
                 <w:sz w:val="24"/>
                 <w:szCs w:val="24"/>
               </w:rPr>
-              <w:t xml:space="preserve">, </w:t>
-            </w:r>
-            <w:r>
-              <w:rPr>
-                <w:sz w:val="24"/>
-                <w:szCs w:val="24"/>
-              </w:rPr>
-              <w:t xml:space="preserve">se piden los datos nombre </w:t>
-            </w:r>
-            <w:r>
-              <w:rPr>
-                <w:sz w:val="24"/>
-                <w:szCs w:val="24"/>
-              </w:rPr>
-              <w:t>de la sucursal, teléfono, dirección y ciudad</w:t>
-            </w:r>
-            <w:r>
-              <w:rPr>
-                <w:sz w:val="24"/>
-                <w:szCs w:val="24"/>
-              </w:rPr>
-              <w:t>, el código se genera automáticamente.</w:t>
+              <w:t>, se piden los datos nombre de la sucursal, teléfono, dirección y ciudad, el código se genera automáticamente.</w:t>
             </w:r>
           </w:p>
         </w:tc>
@@ -14022,7 +14070,18 @@
                 <w:szCs w:val="24"/>
                 <w:shd w:val="clear" w:color="auto" w:fill="004080"/>
               </w:rPr>
-              <w:t>Usuarios esperados</w:t>
+              <w:t xml:space="preserve">Usuarios </w:t>
+            </w:r>
+            <w:r>
+              <w:rPr>
+                <w:b/>
+                <w:color w:val="FFFFFF"/>
+                <w:sz w:val="24"/>
+                <w:szCs w:val="24"/>
+                <w:shd w:val="clear" w:color="auto" w:fill="004080"/>
+              </w:rPr>
+              <w:lastRenderedPageBreak/>
+              <w:t>esperados</w:t>
             </w:r>
           </w:p>
         </w:tc>
@@ -14051,6 +14110,7 @@
                 <w:sz w:val="24"/>
                 <w:szCs w:val="24"/>
               </w:rPr>
+              <w:lastRenderedPageBreak/>
               <w:t>50</w:t>
             </w:r>
           </w:p>
@@ -14159,7 +14219,6 @@
                 <w:szCs w:val="24"/>
                 <w:shd w:val="clear" w:color="auto" w:fill="004080"/>
               </w:rPr>
-              <w:lastRenderedPageBreak/>
               <w:t>Nombre</w:t>
             </w:r>
           </w:p>
@@ -14416,28 +14475,7 @@
                 <w:sz w:val="24"/>
                 <w:szCs w:val="24"/>
               </w:rPr>
-              <w:t xml:space="preserve">Eliminar registro de sucursal, </w:t>
-            </w:r>
-            <w:r>
-              <w:rPr>
-                <w:sz w:val="24"/>
-                <w:szCs w:val="24"/>
-              </w:rPr>
-              <w:t>se pide la confirmación para eliminar y el  c</w:t>
-            </w:r>
-            <w:r>
-              <w:rPr>
-                <w:sz w:val="24"/>
-                <w:szCs w:val="24"/>
-              </w:rPr>
-              <w:t>ódigo de la sucursal</w:t>
-            </w:r>
-            <w:r>
-              <w:rPr>
-                <w:sz w:val="24"/>
-                <w:szCs w:val="24"/>
-              </w:rPr>
-              <w:t xml:space="preserve"> se envía de manera automática.</w:t>
+              <w:t>Eliminar registro de sucursal, se pide la confirmación para eliminar y el  código de la sucursal se envía de manera automática.</w:t>
             </w:r>
           </w:p>
         </w:tc>
@@ -15262,28 +15300,7 @@
                 <w:sz w:val="24"/>
                 <w:szCs w:val="24"/>
               </w:rPr>
-              <w:t xml:space="preserve">Visualiza la información de </w:t>
-            </w:r>
-            <w:r>
-              <w:rPr>
-                <w:sz w:val="24"/>
-                <w:szCs w:val="24"/>
-              </w:rPr>
-              <w:t>las sucursales</w:t>
-            </w:r>
-            <w:r>
-              <w:rPr>
-                <w:sz w:val="24"/>
-                <w:szCs w:val="24"/>
-              </w:rPr>
-              <w:t xml:space="preserve">, junto </w:t>
-            </w:r>
-            <w:r>
-              <w:rPr>
-                <w:sz w:val="24"/>
-                <w:szCs w:val="24"/>
-              </w:rPr>
-              <w:t>con su teléfono, dirección y ciudad.</w:t>
+              <w:t>Visualiza la información de las sucursales, junto con su teléfono, dirección y ciudad.</w:t>
             </w:r>
           </w:p>
         </w:tc>
@@ -15791,7 +15808,18 @@
                 <w:szCs w:val="24"/>
                 <w:shd w:val="clear" w:color="auto" w:fill="004080"/>
               </w:rPr>
-              <w:t>Usuarios esperados</w:t>
+              <w:t xml:space="preserve">Usuarios </w:t>
+            </w:r>
+            <w:r>
+              <w:rPr>
+                <w:b/>
+                <w:color w:val="FFFFFF"/>
+                <w:sz w:val="24"/>
+                <w:szCs w:val="24"/>
+                <w:shd w:val="clear" w:color="auto" w:fill="004080"/>
+              </w:rPr>
+              <w:lastRenderedPageBreak/>
+              <w:t>esperados</w:t>
             </w:r>
           </w:p>
         </w:tc>
@@ -15820,6 +15848,7 @@
                 <w:sz w:val="24"/>
                 <w:szCs w:val="24"/>
               </w:rPr>
+              <w:lastRenderedPageBreak/>
               <w:t>50</w:t>
             </w:r>
           </w:p>
@@ -15928,7 +15957,6 @@
                 <w:szCs w:val="24"/>
                 <w:shd w:val="clear" w:color="auto" w:fill="004080"/>
               </w:rPr>
-              <w:lastRenderedPageBreak/>
               <w:t>Nombre</w:t>
             </w:r>
           </w:p>
@@ -17378,7 +17406,15 @@
                 <w:sz w:val="24"/>
                 <w:szCs w:val="24"/>
               </w:rPr>
-              <w:t>Se presenta la búsqueda de productos, por sucursal (por defecto se muestra lo productos en la propia sucursal), por tipo de producto, por IVA, por nombre, por valor de compra o valor de venta.</w:t>
+              <w:t xml:space="preserve">Se presenta la búsqueda de productos, por sucursal (por defecto se muestra lo productos en la propia sucursal), por tipo de producto, por IVA, por nombre, por </w:t>
+            </w:r>
+            <w:r>
+              <w:rPr>
+                <w:sz w:val="24"/>
+                <w:szCs w:val="24"/>
+              </w:rPr>
+              <w:lastRenderedPageBreak/>
+              <w:t>valor de compra o valor de venta.</w:t>
             </w:r>
           </w:p>
         </w:tc>
@@ -17559,7 +17595,6 @@
                 <w:szCs w:val="24"/>
                 <w:shd w:val="clear" w:color="auto" w:fill="004080"/>
               </w:rPr>
-              <w:lastRenderedPageBreak/>
               <w:t>Datos de entrada</w:t>
             </w:r>
           </w:p>
@@ -19182,7 +19217,6 @@
                 <w:szCs w:val="24"/>
                 <w:shd w:val="clear" w:color="auto" w:fill="004080"/>
               </w:rPr>
-              <w:lastRenderedPageBreak/>
               <w:t>Estado</w:t>
             </w:r>
           </w:p>
@@ -20447,7 +20481,18 @@
                 <w:szCs w:val="24"/>
                 <w:shd w:val="clear" w:color="auto" w:fill="004080"/>
               </w:rPr>
-              <w:t>Datos de entrada</w:t>
+              <w:t xml:space="preserve">Datos de </w:t>
+            </w:r>
+            <w:r>
+              <w:rPr>
+                <w:b/>
+                <w:color w:val="FFFFFF"/>
+                <w:sz w:val="24"/>
+                <w:szCs w:val="24"/>
+                <w:shd w:val="clear" w:color="auto" w:fill="004080"/>
+              </w:rPr>
+              <w:lastRenderedPageBreak/>
+              <w:t>entrada</w:t>
             </w:r>
           </w:p>
         </w:tc>
@@ -20478,6 +20523,7 @@
                 <w:sz w:val="24"/>
                 <w:szCs w:val="24"/>
               </w:rPr>
+              <w:lastRenderedPageBreak/>
               <w:t>«INT»</w:t>
             </w:r>
             <w:r>
@@ -20621,7 +20667,6 @@
                 <w:sz w:val="24"/>
                 <w:szCs w:val="24"/>
               </w:rPr>
-              <w:lastRenderedPageBreak/>
               <w:t>«INT» Identificación del cliente,</w:t>
             </w:r>
           </w:p>
@@ -20886,7 +20931,6 @@
                 <w:szCs w:val="24"/>
                 <w:shd w:val="clear" w:color="auto" w:fill="004080"/>
               </w:rPr>
-              <w:lastRenderedPageBreak/>
               <w:t>Usuarios esperados</w:t>
             </w:r>
           </w:p>
@@ -22065,6 +22109,7 @@
                 <w:szCs w:val="24"/>
                 <w:shd w:val="clear" w:color="auto" w:fill="004080"/>
               </w:rPr>
+              <w:lastRenderedPageBreak/>
               <w:t>Estado</w:t>
             </w:r>
           </w:p>
@@ -22189,7 +22234,6 @@
                 <w:szCs w:val="24"/>
                 <w:shd w:val="clear" w:color="auto" w:fill="004080"/>
               </w:rPr>
-              <w:lastRenderedPageBreak/>
               <w:t>Descripción</w:t>
             </w:r>
           </w:p>
@@ -22218,28 +22262,7 @@
                 <w:sz w:val="24"/>
                 <w:szCs w:val="24"/>
               </w:rPr>
-              <w:t xml:space="preserve">Con el código de factura de </w:t>
-            </w:r>
-            <w:r>
-              <w:rPr>
-                <w:sz w:val="24"/>
-                <w:szCs w:val="24"/>
-              </w:rPr>
-              <w:t xml:space="preserve">venta, </w:t>
-            </w:r>
-            <w:r>
-              <w:rPr>
-                <w:sz w:val="24"/>
-                <w:szCs w:val="24"/>
-              </w:rPr>
-              <w:t xml:space="preserve">se recibe la factura generada y se manda a imprimir con los datos: </w:t>
-            </w:r>
-            <w:r>
-              <w:rPr>
-                <w:sz w:val="24"/>
-                <w:szCs w:val="24"/>
-              </w:rPr>
-              <w:t>nombre del cliente, identificación del cliente, código del producto, IVA, nombre, cantidad, si tiene domicilio, valor del producto y el valor total de la venta.</w:t>
+              <w:t>Con el código de factura de venta, se recibe la factura generada y se manda a imprimir con los datos: nombre del cliente, identificación del cliente, código del producto, IVA, nombre, cantidad, si tiene domicilio, valor del producto y el valor total de la venta.</w:t>
             </w:r>
           </w:p>
         </w:tc>
@@ -23579,6 +23602,7 @@
                 <w:szCs w:val="24"/>
                 <w:shd w:val="clear" w:color="auto" w:fill="004080"/>
               </w:rPr>
+              <w:lastRenderedPageBreak/>
               <w:t>Datos de salida</w:t>
             </w:r>
           </w:p>
@@ -23685,7 +23709,6 @@
                 <w:szCs w:val="24"/>
                 <w:shd w:val="clear" w:color="auto" w:fill="004080"/>
               </w:rPr>
-              <w:lastRenderedPageBreak/>
               <w:t>Usuarios esperados</w:t>
             </w:r>
           </w:p>
@@ -25223,7 +25246,15 @@
                 <w:sz w:val="24"/>
                 <w:szCs w:val="24"/>
               </w:rPr>
-              <w:t>, se pide ingresar el usuario y la contraseña, internamente se establecen las variables de sesión para cada perfil de usuario.</w:t>
+              <w:t xml:space="preserve">, se pide ingresar el usuario y la contraseña, internamente se establecen las variables </w:t>
+            </w:r>
+            <w:r>
+              <w:rPr>
+                <w:sz w:val="24"/>
+                <w:szCs w:val="24"/>
+              </w:rPr>
+              <w:lastRenderedPageBreak/>
+              <w:t>de sesión para cada perfil de usuario.</w:t>
             </w:r>
           </w:p>
         </w:tc>
@@ -25404,7 +25435,6 @@
                 <w:szCs w:val="24"/>
                 <w:shd w:val="clear" w:color="auto" w:fill="004080"/>
               </w:rPr>
-              <w:lastRenderedPageBreak/>
               <w:t>Datos de entrada</w:t>
             </w:r>
           </w:p>
@@ -26911,6 +26941,7 @@
                 <w:szCs w:val="24"/>
                 <w:shd w:val="clear" w:color="auto" w:fill="004080"/>
               </w:rPr>
+              <w:lastRenderedPageBreak/>
               <w:t>Descripción</w:t>
             </w:r>
           </w:p>
@@ -26947,8 +26978,6 @@
               </w:rPr>
               <w:t>do se añade un nuevo producto al inventario.</w:t>
             </w:r>
-            <w:bookmarkStart w:id="1" w:name="_GoBack"/>
-            <w:bookmarkEnd w:id="1"/>
           </w:p>
         </w:tc>
         <w:tc>
@@ -27128,7 +27157,6 @@
                 <w:szCs w:val="24"/>
                 <w:shd w:val="clear" w:color="auto" w:fill="004080"/>
               </w:rPr>
-              <w:lastRenderedPageBreak/>
               <w:t>Datos de entrada</w:t>
             </w:r>
           </w:p>
@@ -28740,6 +28768,7 @@
                 <w:szCs w:val="24"/>
                 <w:shd w:val="clear" w:color="auto" w:fill="004080"/>
               </w:rPr>
+              <w:lastRenderedPageBreak/>
               <w:t>Descripción</w:t>
             </w:r>
           </w:p>
@@ -28858,7 +28887,6 @@
                 <w:szCs w:val="24"/>
                 <w:shd w:val="clear" w:color="auto" w:fill="004080"/>
               </w:rPr>
-              <w:lastRenderedPageBreak/>
               <w:t>Código</w:t>
             </w:r>
           </w:p>
@@ -31356,7 +31384,6 @@
           <w:color w:val="auto"/>
           <w:sz w:val="24"/>
           <w:szCs w:val="24"/>
-          <w:lang w:val="es-ES" w:eastAsia="es-ES"/>
         </w:rPr>
         <w:lastRenderedPageBreak/>
         <w:drawing>
@@ -31473,6 +31500,7 @@
         <w:docPartUnique/>
       </w:docPartObj>
     </w:sdtPr>
+    <w:sdtEndPr/>
     <w:sdtContent>
       <w:p>
         <w:pPr>
@@ -31493,7 +31521,7 @@
             <w:noProof/>
             <w:lang w:val="es-ES"/>
           </w:rPr>
-          <w:t>23</w:t>
+          <w:t>9</w:t>
         </w:r>
         <w:r>
           <w:fldChar w:fldCharType="end"/>
@@ -31576,7 +31604,7 @@
 
 <file path=word/numbering.xml><?xml version="1.0" encoding="utf-8"?>
 <w:numbering xmlns:wpc="http://schemas.microsoft.com/office/word/2010/wordprocessingCanvas" xmlns:mc="http://schemas.openxmlformats.org/markup-compatibility/2006" xmlns:o="urn:schemas-microsoft-com:office:office" xmlns:r="http://schemas.openxmlformats.org/officeDocument/2006/relationships" xmlns:m="http://schemas.openxmlformats.org/officeDocument/2006/math" xmlns:v="urn:schemas-microsoft-com:vml" xmlns:wp14="http://schemas.microsoft.com/office/word/2010/wordprocessingDrawing" xmlns:wp="http://schemas.openxmlformats.org/drawingml/2006/wordprocessingDrawing" xmlns:w10="urn:schemas-microsoft-com:office:word" xmlns:w="http://schemas.openxmlformats.org/wordprocessingml/2006/main" xmlns:w14="http://schemas.microsoft.com/office/word/2010/wordml" xmlns:w15="http://schemas.microsoft.com/office/word/2012/wordml" xmlns:wpg="http://schemas.microsoft.com/office/word/2010/wordprocessingGroup" xmlns:wpi="http://schemas.microsoft.com/office/word/2010/wordprocessingInk" xmlns:wne="http://schemas.microsoft.com/office/word/2006/wordml" xmlns:wps="http://schemas.microsoft.com/office/word/2010/wordprocessingShape" mc:Ignorable="w14 w15 wp14">
-  <w:abstractNum w:abstractNumId="0">
+  <w:abstractNum w:abstractNumId="0" w15:restartNumberingAfterBreak="0">
     <w:nsid w:val="00945788"/>
     <w:multiLevelType w:val="hybridMultilevel"/>
     <w:tmpl w:val="798ED160"/>
@@ -31689,7 +31717,7 @@
       </w:rPr>
     </w:lvl>
   </w:abstractNum>
-  <w:abstractNum w:abstractNumId="1">
+  <w:abstractNum w:abstractNumId="1" w15:restartNumberingAfterBreak="0">
     <w:nsid w:val="017D56B7"/>
     <w:multiLevelType w:val="hybridMultilevel"/>
     <w:tmpl w:val="005C4B94"/>
@@ -31802,7 +31830,7 @@
       </w:rPr>
     </w:lvl>
   </w:abstractNum>
-  <w:abstractNum w:abstractNumId="2">
+  <w:abstractNum w:abstractNumId="2" w15:restartNumberingAfterBreak="0">
     <w:nsid w:val="01C17799"/>
     <w:multiLevelType w:val="hybridMultilevel"/>
     <w:tmpl w:val="F6F499A0"/>
@@ -31915,7 +31943,7 @@
       </w:rPr>
     </w:lvl>
   </w:abstractNum>
-  <w:abstractNum w:abstractNumId="3">
+  <w:abstractNum w:abstractNumId="3" w15:restartNumberingAfterBreak="0">
     <w:nsid w:val="02256586"/>
     <w:multiLevelType w:val="hybridMultilevel"/>
     <w:tmpl w:val="2F54F134"/>
@@ -32028,7 +32056,7 @@
       </w:rPr>
     </w:lvl>
   </w:abstractNum>
-  <w:abstractNum w:abstractNumId="4">
+  <w:abstractNum w:abstractNumId="4" w15:restartNumberingAfterBreak="0">
     <w:nsid w:val="06464CB3"/>
     <w:multiLevelType w:val="hybridMultilevel"/>
     <w:tmpl w:val="241A5F82"/>
@@ -32118,7 +32146,7 @@
       </w:pPr>
     </w:lvl>
   </w:abstractNum>
-  <w:abstractNum w:abstractNumId="5">
+  <w:abstractNum w:abstractNumId="5" w15:restartNumberingAfterBreak="0">
     <w:nsid w:val="09A001C6"/>
     <w:multiLevelType w:val="hybridMultilevel"/>
     <w:tmpl w:val="5734CDE0"/>
@@ -32231,7 +32259,7 @@
       </w:rPr>
     </w:lvl>
   </w:abstractNum>
-  <w:abstractNum w:abstractNumId="6">
+  <w:abstractNum w:abstractNumId="6" w15:restartNumberingAfterBreak="0">
     <w:nsid w:val="0B3763C8"/>
     <w:multiLevelType w:val="hybridMultilevel"/>
     <w:tmpl w:val="749E6B66"/>
@@ -32344,7 +32372,7 @@
       </w:rPr>
     </w:lvl>
   </w:abstractNum>
-  <w:abstractNum w:abstractNumId="7">
+  <w:abstractNum w:abstractNumId="7" w15:restartNumberingAfterBreak="0">
     <w:nsid w:val="11720790"/>
     <w:multiLevelType w:val="hybridMultilevel"/>
     <w:tmpl w:val="7C30DE6E"/>
@@ -32457,7 +32485,7 @@
       </w:rPr>
     </w:lvl>
   </w:abstractNum>
-  <w:abstractNum w:abstractNumId="8">
+  <w:abstractNum w:abstractNumId="8" w15:restartNumberingAfterBreak="0">
     <w:nsid w:val="21E80564"/>
     <w:multiLevelType w:val="hybridMultilevel"/>
     <w:tmpl w:val="E9F4DE64"/>
@@ -32570,7 +32598,7 @@
       </w:rPr>
     </w:lvl>
   </w:abstractNum>
-  <w:abstractNum w:abstractNumId="9">
+  <w:abstractNum w:abstractNumId="9" w15:restartNumberingAfterBreak="0">
     <w:nsid w:val="2ADE4BA2"/>
     <w:multiLevelType w:val="multilevel"/>
     <w:tmpl w:val="8730BEA8"/>
@@ -32683,7 +32711,7 @@
       </w:rPr>
     </w:lvl>
   </w:abstractNum>
-  <w:abstractNum w:abstractNumId="10">
+  <w:abstractNum w:abstractNumId="10" w15:restartNumberingAfterBreak="0">
     <w:nsid w:val="345E29E5"/>
     <w:multiLevelType w:val="hybridMultilevel"/>
     <w:tmpl w:val="F56E2048"/>
@@ -32796,7 +32824,7 @@
       </w:rPr>
     </w:lvl>
   </w:abstractNum>
-  <w:abstractNum w:abstractNumId="11">
+  <w:abstractNum w:abstractNumId="11" w15:restartNumberingAfterBreak="0">
     <w:nsid w:val="4157777F"/>
     <w:multiLevelType w:val="hybridMultilevel"/>
     <w:tmpl w:val="241A5F82"/>
@@ -32886,7 +32914,7 @@
       </w:pPr>
     </w:lvl>
   </w:abstractNum>
-  <w:abstractNum w:abstractNumId="12">
+  <w:abstractNum w:abstractNumId="12" w15:restartNumberingAfterBreak="0">
     <w:nsid w:val="42EF1AC7"/>
     <w:multiLevelType w:val="hybridMultilevel"/>
     <w:tmpl w:val="08980598"/>
@@ -32972,7 +33000,7 @@
       </w:pPr>
     </w:lvl>
   </w:abstractNum>
-  <w:abstractNum w:abstractNumId="13">
+  <w:abstractNum w:abstractNumId="13" w15:restartNumberingAfterBreak="0">
     <w:nsid w:val="4DC672BE"/>
     <w:multiLevelType w:val="hybridMultilevel"/>
     <w:tmpl w:val="721C2A80"/>
@@ -33085,7 +33113,7 @@
       </w:rPr>
     </w:lvl>
   </w:abstractNum>
-  <w:abstractNum w:abstractNumId="14">
+  <w:abstractNum w:abstractNumId="14" w15:restartNumberingAfterBreak="0">
     <w:nsid w:val="4E2237C4"/>
     <w:multiLevelType w:val="hybridMultilevel"/>
     <w:tmpl w:val="19B6BE4A"/>
@@ -33198,7 +33226,7 @@
       </w:rPr>
     </w:lvl>
   </w:abstractNum>
-  <w:abstractNum w:abstractNumId="15">
+  <w:abstractNum w:abstractNumId="15" w15:restartNumberingAfterBreak="0">
     <w:nsid w:val="5DB7700A"/>
     <w:multiLevelType w:val="hybridMultilevel"/>
     <w:tmpl w:val="0254C2B8"/>
@@ -33311,7 +33339,7 @@
       </w:rPr>
     </w:lvl>
   </w:abstractNum>
-  <w:abstractNum w:abstractNumId="16">
+  <w:abstractNum w:abstractNumId="16" w15:restartNumberingAfterBreak="0">
     <w:nsid w:val="5EC14DE3"/>
     <w:multiLevelType w:val="hybridMultilevel"/>
     <w:tmpl w:val="98FEAD46"/>
@@ -33424,7 +33452,7 @@
       </w:rPr>
     </w:lvl>
   </w:abstractNum>
-  <w:abstractNum w:abstractNumId="17">
+  <w:abstractNum w:abstractNumId="17" w15:restartNumberingAfterBreak="0">
     <w:nsid w:val="6BC4019A"/>
     <w:multiLevelType w:val="hybridMultilevel"/>
     <w:tmpl w:val="1D1AC67E"/>
@@ -33537,7 +33565,7 @@
       </w:rPr>
     </w:lvl>
   </w:abstractNum>
-  <w:abstractNum w:abstractNumId="18">
+  <w:abstractNum w:abstractNumId="18" w15:restartNumberingAfterBreak="0">
     <w:nsid w:val="6CA0017C"/>
     <w:multiLevelType w:val="hybridMultilevel"/>
     <w:tmpl w:val="4F9222A4"/>
@@ -33650,7 +33678,7 @@
       </w:rPr>
     </w:lvl>
   </w:abstractNum>
-  <w:abstractNum w:abstractNumId="19">
+  <w:abstractNum w:abstractNumId="19" w15:restartNumberingAfterBreak="0">
     <w:nsid w:val="71D84D3A"/>
     <w:multiLevelType w:val="hybridMultilevel"/>
     <w:tmpl w:val="C21AEB1A"/>
@@ -33763,7 +33791,7 @@
       </w:rPr>
     </w:lvl>
   </w:abstractNum>
-  <w:abstractNum w:abstractNumId="20">
+  <w:abstractNum w:abstractNumId="20" w15:restartNumberingAfterBreak="0">
     <w:nsid w:val="729F19BE"/>
     <w:multiLevelType w:val="hybridMultilevel"/>
     <w:tmpl w:val="AE2AF4A6"/>
@@ -33876,7 +33904,7 @@
       </w:rPr>
     </w:lvl>
   </w:abstractNum>
-  <w:abstractNum w:abstractNumId="21">
+  <w:abstractNum w:abstractNumId="21" w15:restartNumberingAfterBreak="0">
     <w:nsid w:val="756336CA"/>
     <w:multiLevelType w:val="hybridMultilevel"/>
     <w:tmpl w:val="2C66D4EE"/>
@@ -33989,7 +34017,7 @@
       </w:rPr>
     </w:lvl>
   </w:abstractNum>
-  <w:abstractNum w:abstractNumId="22">
+  <w:abstractNum w:abstractNumId="22" w15:restartNumberingAfterBreak="0">
     <w:nsid w:val="7B1953C1"/>
     <w:multiLevelType w:val="hybridMultilevel"/>
     <w:tmpl w:val="A59A9356"/>
@@ -34743,12 +34771,6 @@
     <w:tblPr>
       <w:tblStyleRowBandSize w:val="1"/>
       <w:tblStyleColBandSize w:val="1"/>
-      <w:tblCellMar>
-        <w:top w:w="0" w:type="dxa"/>
-        <w:left w:w="0" w:type="dxa"/>
-        <w:bottom w:w="0" w:type="dxa"/>
-        <w:right w:w="0" w:type="dxa"/>
-      </w:tblCellMar>
     </w:tblPr>
   </w:style>
   <w:style w:type="table" w:customStyle="1" w:styleId="6">
@@ -34757,12 +34779,6 @@
     <w:tblPr>
       <w:tblStyleRowBandSize w:val="1"/>
       <w:tblStyleColBandSize w:val="1"/>
-      <w:tblCellMar>
-        <w:top w:w="0" w:type="dxa"/>
-        <w:left w:w="0" w:type="dxa"/>
-        <w:bottom w:w="0" w:type="dxa"/>
-        <w:right w:w="0" w:type="dxa"/>
-      </w:tblCellMar>
     </w:tblPr>
   </w:style>
   <w:style w:type="table" w:customStyle="1" w:styleId="5">
@@ -34771,12 +34787,6 @@
     <w:tblPr>
       <w:tblStyleRowBandSize w:val="1"/>
       <w:tblStyleColBandSize w:val="1"/>
-      <w:tblCellMar>
-        <w:top w:w="0" w:type="dxa"/>
-        <w:left w:w="0" w:type="dxa"/>
-        <w:bottom w:w="0" w:type="dxa"/>
-        <w:right w:w="0" w:type="dxa"/>
-      </w:tblCellMar>
     </w:tblPr>
   </w:style>
   <w:style w:type="table" w:customStyle="1" w:styleId="4">
@@ -34785,12 +34795,6 @@
     <w:tblPr>
       <w:tblStyleRowBandSize w:val="1"/>
       <w:tblStyleColBandSize w:val="1"/>
-      <w:tblCellMar>
-        <w:top w:w="0" w:type="dxa"/>
-        <w:left w:w="0" w:type="dxa"/>
-        <w:bottom w:w="0" w:type="dxa"/>
-        <w:right w:w="0" w:type="dxa"/>
-      </w:tblCellMar>
     </w:tblPr>
   </w:style>
   <w:style w:type="table" w:customStyle="1" w:styleId="3">
@@ -34799,12 +34803,6 @@
     <w:tblPr>
       <w:tblStyleRowBandSize w:val="1"/>
       <w:tblStyleColBandSize w:val="1"/>
-      <w:tblCellMar>
-        <w:top w:w="0" w:type="dxa"/>
-        <w:left w:w="0" w:type="dxa"/>
-        <w:bottom w:w="0" w:type="dxa"/>
-        <w:right w:w="0" w:type="dxa"/>
-      </w:tblCellMar>
     </w:tblPr>
   </w:style>
   <w:style w:type="table" w:customStyle="1" w:styleId="2">
@@ -34813,12 +34811,6 @@
     <w:tblPr>
       <w:tblStyleRowBandSize w:val="1"/>
       <w:tblStyleColBandSize w:val="1"/>
-      <w:tblCellMar>
-        <w:top w:w="0" w:type="dxa"/>
-        <w:left w:w="0" w:type="dxa"/>
-        <w:bottom w:w="0" w:type="dxa"/>
-        <w:right w:w="0" w:type="dxa"/>
-      </w:tblCellMar>
     </w:tblPr>
   </w:style>
   <w:style w:type="table" w:customStyle="1" w:styleId="1">
@@ -34827,12 +34819,6 @@
     <w:tblPr>
       <w:tblStyleRowBandSize w:val="1"/>
       <w:tblStyleColBandSize w:val="1"/>
-      <w:tblCellMar>
-        <w:top w:w="0" w:type="dxa"/>
-        <w:left w:w="0" w:type="dxa"/>
-        <w:bottom w:w="0" w:type="dxa"/>
-        <w:right w:w="0" w:type="dxa"/>
-      </w:tblCellMar>
     </w:tblPr>
   </w:style>
   <w:style w:type="paragraph" w:styleId="Prrafodelista">
@@ -35195,7 +35181,7 @@
 </file>
 
 <file path=customXml/itemProps1.xml><?xml version="1.0" encoding="utf-8"?>
-<ds:datastoreItem xmlns:ds="http://schemas.openxmlformats.org/officeDocument/2006/customXml" ds:itemID="{B4738473-AC8C-4BA3-80B8-8C41BBB48202}">
+<ds:datastoreItem xmlns:ds="http://schemas.openxmlformats.org/officeDocument/2006/customXml" ds:itemID="{2892A661-66BF-4C09-9426-D6DF64BC320D}">
   <ds:schemaRefs>
     <ds:schemaRef ds:uri="http://schemas.openxmlformats.org/officeDocument/2006/bibliography"/>
   </ds:schemaRefs>

</xml_diff>